<commit_message>
Mise à jour du CV Experis
</commit_message>
<xml_diff>
--- a/CV Experis IT Eric Wartelle - C#-Asp.net.docx
+++ b/CV Experis IT Eric Wartelle - C#-Asp.net.docx
@@ -100,7 +100,18 @@
                       <w:sz w:val="36"/>
                       <w:szCs w:val="36"/>
                     </w:rPr>
-                    <w:t xml:space="preserve"> C#.net</w:t>
+                    <w:t xml:space="preserve"> C#</w:t>
+                  </w:r>
+                  <w:r>
+                    <w:rPr>
+                      <w:rFonts w:ascii="Arial" w:hAnsi="Arial" w:cs="Arial"/>
+                      <w:b/>
+                      <w:bCs/>
+                      <w:color w:val="595959"/>
+                      <w:sz w:val="36"/>
+                      <w:szCs w:val="36"/>
+                    </w:rPr>
+                    <w:t>/HTML5/CSS3</w:t>
                   </w:r>
                 </w:p>
                 <w:p>
@@ -146,7 +157,7 @@
             <v:path o:extrusionok="f" gradientshapeok="t" o:connecttype="rect"/>
             <o:lock v:ext="edit" aspectratio="t"/>
           </v:shapetype>
-          <v:shape id="Image 8" o:spid="_x0000_s1032" type="#_x0000_t75" alt="/Volumes/Lafabrik-Creation/Experis IT/Masques Word/import/tetiere bleu1.jpg" style="position:absolute;margin-left:-69.85pt;margin-top:-126pt;width:593.35pt;height:127pt;z-index:-2;visibility:visible">
+          <v:shape id="Image 8" o:spid="_x0000_s1032" type="#_x0000_t75" alt="/Volumes/Lafabrik-Creation/Experis IT/Masques Word/import/tetiere bleu1.jpg" style="position:absolute;margin-left:-69.85pt;margin-top:-126pt;width:593.35pt;height:127pt;z-index:-1;visibility:visible">
             <v:imagedata r:id="rId8" o:title=""/>
           </v:shape>
         </w:pict>
@@ -204,7 +215,7 @@
           <w:lang w:eastAsia="fr-FR"/>
         </w:rPr>
         <w:pict>
-          <v:shape id="Text Box 9" o:spid="_x0000_s1034" type="#_x0000_t202" style="position:absolute;margin-left:-36.3pt;margin-top:12.55pt;width:530.15pt;height:506.05pt;z-index:4;visibility:visible" wrapcoords="-31 0 -31 21571 21600 21571 21600 0 -31 0" stroked="f">
+          <v:shape id="Text Box 9" o:spid="_x0000_s1034" type="#_x0000_t202" style="position:absolute;margin-left:-36.3pt;margin-top:12.55pt;width:530.15pt;height:556.3pt;z-index:4;visibility:visible" wrapcoords="-31 0 -31 21571 21600 21571 21600 0 -31 0" stroked="f">
             <v:textbox style="mso-next-textbox:#Text Box 9" inset=",7.2pt,,7.2pt">
               <w:txbxContent>
                 <w:p>
@@ -951,28 +962,76 @@
                       <w:szCs w:val="22"/>
                       <w:lang w:eastAsia="fr-FR"/>
                     </w:rPr>
-                    <w:t xml:space="preserve"> </w:t>
+                    <w:t> :</w:t>
                   </w:r>
                 </w:p>
                 <w:p>
                   <w:pPr>
-                    <w:pStyle w:val="Encadrement"/>
+                    <w:pStyle w:val="CorpsCV"/>
+                    <w:numPr>
+                      <w:ilvl w:val="0"/>
+                      <w:numId w:val="21"/>
+                    </w:numPr>
                     <w:tabs>
-                      <w:tab w:val="left" w:pos="2552"/>
+                      <w:tab w:val="clear" w:pos="720"/>
+                      <w:tab w:val="num" w:pos="1701"/>
                     </w:tabs>
-                    <w:spacing w:line="240" w:lineRule="auto"/>
-                    <w:ind w:left="0"/>
-                    <w:jc w:val="left"/>
-                    <w:rPr>
-                      <w:rFonts w:ascii="Arial" w:hAnsi="Arial" w:cs="Arial"/>
-                      <w:b w:val="0"/>
-                      <w:bCs w:val="0"/>
-                      <w:color w:val="000000"/>
-                      <w:kern w:val="1"/>
-                      <w:sz w:val="22"/>
-                      <w:szCs w:val="22"/>
-                    </w:rPr>
+                    <w:ind w:firstLine="698"/>
                   </w:pPr>
+                  <w:r>
+                    <w:t>Cours C#/ASP.Net sur Visual Studio 2010 :</w:t>
+                  </w:r>
+                </w:p>
+                <w:p>
+                  <w:pPr>
+                    <w:pStyle w:val="CorpsCV"/>
+                    <w:numPr>
+                      <w:ilvl w:val="1"/>
+                      <w:numId w:val="21"/>
+                    </w:numPr>
+                    <w:ind w:firstLine="621"/>
+                  </w:pPr>
+                  <w:r>
+                    <w:t xml:space="preserve">Développement d'application graphique autour WPF et Windows </w:t>
+                  </w:r>
+                  <w:proofErr w:type="spellStart"/>
+                  <w:r>
+                    <w:t>Form</w:t>
+                  </w:r>
+                  <w:proofErr w:type="spellEnd"/>
+                  <w:r>
+                    <w:t>,</w:t>
+                  </w:r>
+                </w:p>
+                <w:p>
+                  <w:pPr>
+                    <w:pStyle w:val="CorpsCV"/>
+                    <w:numPr>
+                      <w:ilvl w:val="1"/>
+                      <w:numId w:val="21"/>
+                    </w:numPr>
+                    <w:ind w:firstLine="621"/>
+                  </w:pPr>
+                  <w:r>
+                    <w:t>Développement d'application web</w:t>
+                  </w:r>
+                  <w:r>
+                    <w:t xml:space="preserve"> </w:t>
+                  </w:r>
+                  <w:r>
+                    <w:rPr>
+                      <w:b/>
+                    </w:rPr>
+                    <w:t>(Web Application, MVC2 Web Application)</w:t>
+                  </w:r>
+                </w:p>
+                <w:p>
+                  <w:pPr>
+                    <w:pStyle w:val="CorpsCV"/>
+                    <w:ind w:left="1701"/>
+                  </w:pPr>
+                  <w:bookmarkStart w:id="0" w:name="_GoBack"/>
+                  <w:bookmarkEnd w:id="0"/>
                 </w:p>
                 <w:p>
                   <w:pPr>
@@ -1178,18 +1237,11 @@
                   <w:r>
                     <w:rPr>
                       <w:rFonts w:ascii="Arial" w:hAnsi="Arial" w:cs="Arial"/>
+                      <w:b/>
                       <w:bCs/>
                       <w:color w:val="000000"/>
                     </w:rPr>
-                    <w:t>Visual Studio</w:t>
-                  </w:r>
-                  <w:r>
-                    <w:rPr>
-                      <w:rFonts w:ascii="Arial" w:hAnsi="Arial" w:cs="Arial"/>
-                      <w:bCs/>
-                      <w:color w:val="000000"/>
-                    </w:rPr>
-                    <w:t xml:space="preserve"> 2010/2013</w:t>
+                    <w:t>Visual Studio 2010/2013</w:t>
                   </w:r>
                   <w:r>
                     <w:rPr>
@@ -1294,15 +1346,51 @@
                       <w:bCs/>
                       <w:color w:val="000000"/>
                     </w:rPr>
-                    <w:t xml:space="preserve">, C++, C, Java, </w:t>
+                    <w:t xml:space="preserve">, </w:t>
                   </w:r>
                   <w:proofErr w:type="spellStart"/>
                   <w:r>
                     <w:rPr>
                       <w:rFonts w:ascii="Arial" w:hAnsi="Arial" w:cs="Arial"/>
+                      <w:b/>
                       <w:bCs/>
                       <w:color w:val="000000"/>
                     </w:rPr>
+                    <w:t>Javascript</w:t>
+                  </w:r>
+                  <w:proofErr w:type="spellEnd"/>
+                  <w:r>
+                    <w:rPr>
+                      <w:rFonts w:ascii="Arial" w:hAnsi="Arial" w:cs="Arial"/>
+                      <w:b/>
+                      <w:bCs/>
+                      <w:color w:val="000000"/>
+                    </w:rPr>
+                    <w:t>, HTML5, CSS3</w:t>
+                  </w:r>
+                  <w:r>
+                    <w:rPr>
+                      <w:rFonts w:ascii="Arial" w:hAnsi="Arial" w:cs="Arial"/>
+                      <w:bCs/>
+                      <w:color w:val="000000"/>
+                    </w:rPr>
+                    <w:t xml:space="preserve">, </w:t>
+                  </w:r>
+                  <w:r>
+                    <w:rPr>
+                      <w:rFonts w:ascii="Arial" w:hAnsi="Arial" w:cs="Arial"/>
+                      <w:bCs/>
+                      <w:color w:val="000000"/>
+                    </w:rPr>
+                    <w:t xml:space="preserve">C++, C, </w:t>
+                  </w:r>
+                  <w:proofErr w:type="spellStart"/>
+                  <w:r>
+                    <w:rPr>
+                      <w:rFonts w:ascii="Arial" w:hAnsi="Arial" w:cs="Arial"/>
+                      <w:bCs/>
+                      <w:color w:val="000000"/>
+                    </w:rPr>
                     <w:t>Php</w:t>
                   </w:r>
                   <w:proofErr w:type="spellEnd"/>
@@ -1312,23 +1400,7 @@
                       <w:bCs/>
                       <w:color w:val="000000"/>
                     </w:rPr>
-                    <w:t xml:space="preserve">, </w:t>
-                  </w:r>
-                  <w:r>
-                    <w:rPr>
-                      <w:rFonts w:ascii="Arial" w:hAnsi="Arial" w:cs="Arial"/>
-                      <w:bCs/>
-                      <w:color w:val="000000"/>
-                    </w:rPr>
-                    <w:t xml:space="preserve">Apex, Visual Force, </w:t>
-                  </w:r>
-                  <w:r>
-                    <w:rPr>
-                      <w:rFonts w:ascii="Arial" w:hAnsi="Arial" w:cs="Arial"/>
-                      <w:bCs/>
-                      <w:color w:val="000000"/>
-                    </w:rPr>
-                    <w:t>Javascript, Python.</w:t>
+                    <w:t>.</w:t>
                   </w:r>
                 </w:p>
                 <w:p>
@@ -1344,6 +1416,7 @@
                       <w:lang w:val="en-US"/>
                     </w:rPr>
                   </w:pPr>
+                  <w:proofErr w:type="spellStart"/>
                   <w:r>
                     <w:rPr>
                       <w:rFonts w:ascii="Arial" w:hAnsi="Arial" w:cs="Arial"/>
@@ -1352,7 +1425,18 @@
                       <w:color w:val="1F497D"/>
                       <w:lang w:val="en-US"/>
                     </w:rPr>
-                    <w:t>Librairie :</w:t>
+                    <w:t>Librairie</w:t>
+                  </w:r>
+                  <w:proofErr w:type="spellEnd"/>
+                  <w:r>
+                    <w:rPr>
+                      <w:rFonts w:ascii="Arial" w:hAnsi="Arial" w:cs="Arial"/>
+                      <w:b/>
+                      <w:bCs/>
+                      <w:color w:val="1F497D"/>
+                      <w:lang w:val="en-US"/>
+                    </w:rPr>
+                    <w:t>:</w:t>
                   </w:r>
                   <w:r>
                     <w:rPr>
@@ -1389,7 +1473,74 @@
                       <w:lang w:val="en-US"/>
                     </w:rPr>
                     <w:tab/>
-                    <w:t>JQuery, JQuery UI, Modernizr, Conditionizr, OpenGL, OpenMP, MPI</w:t>
+                  </w:r>
+                  <w:r>
+                    <w:rPr>
+                      <w:rFonts w:ascii="Arial" w:hAnsi="Arial" w:cs="Arial"/>
+                      <w:b/>
+                      <w:bCs/>
+                      <w:color w:val="000000"/>
+                      <w:lang w:val="en-US"/>
+                    </w:rPr>
+                    <w:t>JQuery, JQuery UI</w:t>
+                  </w:r>
+                  <w:r>
+                    <w:rPr>
+                      <w:rFonts w:ascii="Arial" w:hAnsi="Arial" w:cs="Arial"/>
+                      <w:bCs/>
+                      <w:color w:val="000000"/>
+                      <w:lang w:val="en-US"/>
+                    </w:rPr>
+                    <w:t xml:space="preserve">, </w:t>
+                  </w:r>
+                  <w:proofErr w:type="spellStart"/>
+                  <w:r>
+                    <w:rPr>
+                      <w:rFonts w:ascii="Arial" w:hAnsi="Arial" w:cs="Arial"/>
+                      <w:bCs/>
+                      <w:color w:val="000000"/>
+                      <w:lang w:val="en-US"/>
+                    </w:rPr>
+                    <w:t>Modernizr</w:t>
+                  </w:r>
+                  <w:proofErr w:type="spellEnd"/>
+                  <w:r>
+                    <w:rPr>
+                      <w:rFonts w:ascii="Arial" w:hAnsi="Arial" w:cs="Arial"/>
+                      <w:bCs/>
+                      <w:color w:val="000000"/>
+                      <w:lang w:val="en-US"/>
+                    </w:rPr>
+                    <w:t xml:space="preserve">, </w:t>
+                  </w:r>
+                  <w:proofErr w:type="spellStart"/>
+                  <w:r>
+                    <w:rPr>
+                      <w:rFonts w:ascii="Arial" w:hAnsi="Arial" w:cs="Arial"/>
+                      <w:bCs/>
+                      <w:color w:val="000000"/>
+                      <w:lang w:val="en-US"/>
+                    </w:rPr>
+                    <w:t>C</w:t>
+                  </w:r>
+                  <w:r>
+                    <w:rPr>
+                      <w:rFonts w:ascii="Arial" w:hAnsi="Arial" w:cs="Arial"/>
+                      <w:bCs/>
+                      <w:color w:val="000000"/>
+                      <w:lang w:val="en-US"/>
+                    </w:rPr>
+                    <w:t>onditionizr</w:t>
+                  </w:r>
+                  <w:proofErr w:type="spellEnd"/>
+                  <w:r>
+                    <w:rPr>
+                      <w:rFonts w:ascii="Arial" w:hAnsi="Arial" w:cs="Arial"/>
+                      <w:bCs/>
+                      <w:color w:val="000000"/>
+                      <w:lang w:val="en-US"/>
+                    </w:rPr>
+                    <w:t>, OpenGL.</w:t>
                   </w:r>
                 </w:p>
                 <w:p>
@@ -1478,8 +1629,6 @@
                     </w:rPr>
                     <w:t>Drupal</w:t>
                   </w:r>
-                  <w:bookmarkStart w:id="0" w:name="_GoBack"/>
-                  <w:bookmarkEnd w:id="0"/>
                 </w:p>
                 <w:p>
                   <w:pPr>
@@ -1624,11 +1773,21 @@
                       <w:bCs/>
                       <w:color w:val="000000"/>
                     </w:rPr>
-                    <w:t>, SQL Server</w:t>
-                  </w:r>
-                  <w:r>
-                    <w:rPr>
-                      <w:rFonts w:ascii="Arial" w:hAnsi="Arial" w:cs="Arial"/>
+                    <w:t xml:space="preserve">, </w:t>
+                  </w:r>
+                  <w:r>
+                    <w:rPr>
+                      <w:rFonts w:ascii="Arial" w:hAnsi="Arial" w:cs="Arial"/>
+                      <w:b/>
+                      <w:bCs/>
+                      <w:color w:val="000000"/>
+                    </w:rPr>
+                    <w:t>SQL Server</w:t>
+                  </w:r>
+                  <w:r>
+                    <w:rPr>
+                      <w:rFonts w:ascii="Arial" w:hAnsi="Arial" w:cs="Arial"/>
+                      <w:b/>
                       <w:bCs/>
                       <w:color w:val="000000"/>
                     </w:rPr>
@@ -1654,7 +1813,7 @@
                       <w:bCs/>
                       <w:color w:val="1F497D"/>
                     </w:rPr>
-                    <w:t>Méthodologie</w:t>
+                    <w:t>Méthodologie :</w:t>
                   </w:r>
                   <w:r>
                     <w:rPr>
@@ -1663,7 +1822,7 @@
                       <w:bCs/>
                       <w:color w:val="1F497D"/>
                     </w:rPr>
-                    <w:t> :</w:t>
+                    <w:tab/>
                   </w:r>
                   <w:r>
                     <w:rPr>
@@ -1686,37 +1845,45 @@
                   <w:r>
                     <w:rPr>
                       <w:rFonts w:ascii="Arial" w:hAnsi="Arial" w:cs="Arial"/>
+                      <w:bCs/>
+                      <w:color w:val="000000"/>
+                    </w:rPr>
+                    <w:t>Cycle en V, Agile (</w:t>
+                  </w:r>
+                  <w:proofErr w:type="spellStart"/>
+                  <w:r>
+                    <w:rPr>
+                      <w:rFonts w:ascii="Arial" w:hAnsi="Arial" w:cs="Arial"/>
+                      <w:bCs/>
+                      <w:color w:val="000000"/>
+                    </w:rPr>
+                    <w:t>Scrumm</w:t>
+                  </w:r>
+                  <w:proofErr w:type="spellEnd"/>
+                  <w:r>
+                    <w:rPr>
+                      <w:rFonts w:ascii="Arial" w:hAnsi="Arial" w:cs="Arial"/>
+                      <w:bCs/>
+                      <w:color w:val="000000"/>
+                    </w:rPr>
+                    <w:t>)</w:t>
+                  </w:r>
+                  <w:r>
+                    <w:rPr>
+                      <w:rFonts w:ascii="Arial" w:hAnsi="Arial" w:cs="Arial"/>
+                      <w:bCs/>
+                      <w:color w:val="000000"/>
+                    </w:rPr>
+                    <w:t xml:space="preserve">, </w:t>
+                  </w:r>
+                  <w:r>
+                    <w:rPr>
+                      <w:rFonts w:ascii="Arial" w:hAnsi="Arial" w:cs="Arial"/>
                       <w:b/>
                       <w:bCs/>
-                      <w:color w:val="1F497D"/>
-                    </w:rPr>
-                    <w:tab/>
-                  </w:r>
-                  <w:r>
-                    <w:rPr>
-                      <w:rFonts w:ascii="Arial" w:hAnsi="Arial" w:cs="Arial"/>
-                      <w:bCs/>
                       <w:color w:val="000000"/>
                     </w:rPr>
-                    <w:t>Cycle en V, Agile (</w:t>
-                  </w:r>
-                  <w:proofErr w:type="spellStart"/>
-                  <w:r>
-                    <w:rPr>
-                      <w:rFonts w:ascii="Arial" w:hAnsi="Arial" w:cs="Arial"/>
-                      <w:bCs/>
-                      <w:color w:val="000000"/>
-                    </w:rPr>
-                    <w:t>Scrumm</w:t>
-                  </w:r>
-                  <w:proofErr w:type="spellEnd"/>
-                  <w:r>
-                    <w:rPr>
-                      <w:rFonts w:ascii="Arial" w:hAnsi="Arial" w:cs="Arial"/>
-                      <w:bCs/>
-                      <w:color w:val="000000"/>
-                    </w:rPr>
-                    <w:t>)</w:t>
+                    <w:t>Notion MVC</w:t>
                   </w:r>
                 </w:p>
                 <w:p>
@@ -2588,7 +2755,26 @@
           <w:szCs w:val="20"/>
           <w:lang w:val="en-US"/>
         </w:rPr>
-        <w:t xml:space="preserve"> :  Visual Studio 2010, </w:t>
+        <w:t xml:space="preserve"> :  </w:t>
+      </w:r>
+      <w:r>
+        <w:rPr>
+          <w:rFonts w:ascii="Arial" w:hAnsi="Arial" w:cs="Arial"/>
+          <w:sz w:val="20"/>
+          <w:szCs w:val="20"/>
+          <w:lang w:val="en-US"/>
+        </w:rPr>
+        <w:t>Visual Studio 2010</w:t>
+      </w:r>
+      <w:r>
+        <w:rPr>
+          <w:rFonts w:ascii="Arial" w:hAnsi="Arial" w:cs="Arial"/>
+          <w:b w:val="0"/>
+          <w:sz w:val="20"/>
+          <w:szCs w:val="20"/>
+          <w:lang w:val="en-US"/>
+        </w:rPr>
+        <w:t xml:space="preserve">, </w:t>
       </w:r>
       <w:r>
         <w:rPr>
@@ -2907,7 +3093,107 @@
           <w:sz w:val="20"/>
           <w:szCs w:val="20"/>
         </w:rPr>
-        <w:t>Langages : Php/Drupal, Html, Css, Javascript</w:t>
+        <w:t>Langages : Php</w:t>
+      </w:r>
+      <w:r>
+        <w:rPr>
+          <w:rFonts w:ascii="Arial" w:hAnsi="Arial" w:cs="Arial"/>
+          <w:b w:val="0"/>
+          <w:sz w:val="20"/>
+          <w:szCs w:val="20"/>
+        </w:rPr>
+        <w:t xml:space="preserve"> 5</w:t>
+      </w:r>
+      <w:r>
+        <w:rPr>
+          <w:rFonts w:ascii="Arial" w:hAnsi="Arial" w:cs="Arial"/>
+          <w:b w:val="0"/>
+          <w:sz w:val="20"/>
+          <w:szCs w:val="20"/>
+        </w:rPr>
+        <w:t xml:space="preserve">, </w:t>
+      </w:r>
+      <w:r>
+        <w:rPr>
+          <w:rFonts w:ascii="Arial" w:hAnsi="Arial" w:cs="Arial"/>
+          <w:sz w:val="20"/>
+          <w:szCs w:val="20"/>
+        </w:rPr>
+        <w:t>Html</w:t>
+      </w:r>
+      <w:r>
+        <w:rPr>
+          <w:rFonts w:ascii="Arial" w:hAnsi="Arial" w:cs="Arial"/>
+          <w:sz w:val="20"/>
+          <w:szCs w:val="20"/>
+        </w:rPr>
+        <w:t xml:space="preserve"> 4/5</w:t>
+      </w:r>
+      <w:r>
+        <w:rPr>
+          <w:rFonts w:ascii="Arial" w:hAnsi="Arial" w:cs="Arial"/>
+          <w:sz w:val="20"/>
+          <w:szCs w:val="20"/>
+        </w:rPr>
+        <w:t>, Css</w:t>
+      </w:r>
+      <w:r>
+        <w:rPr>
+          <w:rFonts w:ascii="Arial" w:hAnsi="Arial" w:cs="Arial"/>
+          <w:sz w:val="20"/>
+          <w:szCs w:val="20"/>
+        </w:rPr>
+        <w:t xml:space="preserve"> 3</w:t>
+      </w:r>
+      <w:r>
+        <w:rPr>
+          <w:rFonts w:ascii="Arial" w:hAnsi="Arial" w:cs="Arial"/>
+          <w:sz w:val="20"/>
+          <w:szCs w:val="20"/>
+        </w:rPr>
+        <w:t>, Javascript</w:t>
+      </w:r>
+    </w:p>
+    <w:p>
+      <w:pPr>
+        <w:pStyle w:val="Listepuces"/>
+        <w:numPr>
+          <w:ilvl w:val="1"/>
+          <w:numId w:val="10"/>
+        </w:numPr>
+        <w:spacing w:line="240" w:lineRule="auto"/>
+        <w:rPr>
+          <w:rFonts w:ascii="Arial" w:hAnsi="Arial" w:cs="Arial"/>
+          <w:b w:val="0"/>
+          <w:sz w:val="20"/>
+          <w:szCs w:val="20"/>
+        </w:rPr>
+      </w:pPr>
+      <w:r>
+        <w:rPr>
+          <w:rFonts w:ascii="Arial" w:hAnsi="Arial" w:cs="Arial"/>
+          <w:b w:val="0"/>
+          <w:sz w:val="20"/>
+          <w:szCs w:val="20"/>
+        </w:rPr>
+        <w:t xml:space="preserve">Framework : Drupal 7, </w:t>
+      </w:r>
+      <w:r>
+        <w:rPr>
+          <w:rFonts w:ascii="Arial" w:hAnsi="Arial" w:cs="Arial"/>
+          <w:sz w:val="20"/>
+          <w:szCs w:val="20"/>
+        </w:rPr>
+        <w:t>JQuery</w:t>
+      </w:r>
+      <w:r>
+        <w:rPr>
+          <w:rFonts w:ascii="Arial" w:hAnsi="Arial" w:cs="Arial"/>
+          <w:b w:val="0"/>
+          <w:sz w:val="20"/>
+          <w:szCs w:val="20"/>
+        </w:rPr>
+        <w:t>.</w:t>
       </w:r>
     </w:p>
     <w:p>
@@ -3235,6 +3521,14 @@
           <w:sz w:val="20"/>
           <w:szCs w:val="20"/>
         </w:rPr>
+        <w:t xml:space="preserve"> en HTML5</w:t>
+      </w:r>
+      <w:r>
+        <w:rPr>
+          <w:rFonts w:ascii="Arial" w:hAnsi="Arial" w:cs="Arial"/>
+          <w:sz w:val="20"/>
+          <w:szCs w:val="20"/>
+        </w:rPr>
         <w:t>.</w:t>
       </w:r>
     </w:p>
@@ -3310,12 +3604,118 @@
           <w:sz w:val="20"/>
           <w:szCs w:val="20"/>
         </w:rPr>
-        <w:t>/</w:t>
+        <w:t xml:space="preserve"> 5</w:t>
+      </w:r>
+      <w:r>
+        <w:rPr>
+          <w:rFonts w:ascii="Arial" w:hAnsi="Arial" w:cs="Arial"/>
+          <w:sz w:val="20"/>
+          <w:szCs w:val="20"/>
+        </w:rPr>
+        <w:t xml:space="preserve">, </w:t>
+      </w:r>
+      <w:r>
+        <w:rPr>
+          <w:rFonts w:ascii="Arial" w:hAnsi="Arial" w:cs="Arial"/>
+          <w:b/>
+          <w:sz w:val="20"/>
+          <w:szCs w:val="20"/>
+        </w:rPr>
+        <w:t>Html</w:t>
+      </w:r>
+      <w:r>
+        <w:rPr>
+          <w:rFonts w:ascii="Arial" w:hAnsi="Arial" w:cs="Arial"/>
+          <w:b/>
+          <w:sz w:val="20"/>
+          <w:szCs w:val="20"/>
+        </w:rPr>
+        <w:t xml:space="preserve"> 5</w:t>
+      </w:r>
+      <w:r>
+        <w:rPr>
+          <w:rFonts w:ascii="Arial" w:hAnsi="Arial" w:cs="Arial"/>
+          <w:b/>
+          <w:sz w:val="20"/>
+          <w:szCs w:val="20"/>
+        </w:rPr>
+        <w:t xml:space="preserve">, </w:t>
       </w:r>
       <w:proofErr w:type="spellStart"/>
       <w:r>
         <w:rPr>
           <w:rFonts w:ascii="Arial" w:hAnsi="Arial" w:cs="Arial"/>
+          <w:b/>
+          <w:sz w:val="20"/>
+          <w:szCs w:val="20"/>
+        </w:rPr>
+        <w:t>Css</w:t>
+      </w:r>
+      <w:proofErr w:type="spellEnd"/>
+      <w:r>
+        <w:rPr>
+          <w:rFonts w:ascii="Arial" w:hAnsi="Arial" w:cs="Arial"/>
+          <w:b/>
+          <w:sz w:val="20"/>
+          <w:szCs w:val="20"/>
+        </w:rPr>
+        <w:t xml:space="preserve"> 3</w:t>
+      </w:r>
+      <w:r>
+        <w:rPr>
+          <w:rFonts w:ascii="Arial" w:hAnsi="Arial" w:cs="Arial"/>
+          <w:b/>
+          <w:sz w:val="20"/>
+          <w:szCs w:val="20"/>
+        </w:rPr>
+        <w:t xml:space="preserve">, </w:t>
+      </w:r>
+      <w:proofErr w:type="spellStart"/>
+      <w:r>
+        <w:rPr>
+          <w:rFonts w:ascii="Arial" w:hAnsi="Arial" w:cs="Arial"/>
+          <w:b/>
+          <w:sz w:val="20"/>
+          <w:szCs w:val="20"/>
+        </w:rPr>
+        <w:t>Javascript</w:t>
+      </w:r>
+      <w:proofErr w:type="spellEnd"/>
+      <w:r>
+        <w:rPr>
+          <w:rFonts w:ascii="Arial" w:hAnsi="Arial" w:cs="Arial"/>
+          <w:sz w:val="20"/>
+          <w:szCs w:val="20"/>
+        </w:rPr>
+        <w:t>.</w:t>
+      </w:r>
+    </w:p>
+    <w:p>
+      <w:pPr>
+        <w:pStyle w:val="Paragraphedeliste"/>
+        <w:numPr>
+          <w:ilvl w:val="1"/>
+          <w:numId w:val="10"/>
+        </w:numPr>
+        <w:spacing w:after="60" w:line="240" w:lineRule="auto"/>
+        <w:rPr>
+          <w:rFonts w:ascii="Arial" w:hAnsi="Arial" w:cs="Arial"/>
+          <w:sz w:val="20"/>
+          <w:szCs w:val="20"/>
+        </w:rPr>
+      </w:pPr>
+      <w:r>
+        <w:rPr>
+          <w:rFonts w:ascii="Arial" w:hAnsi="Arial" w:cs="Arial"/>
+          <w:sz w:val="20"/>
+          <w:szCs w:val="20"/>
+        </w:rPr>
+        <w:t xml:space="preserve">Framework : </w:t>
+      </w:r>
+      <w:proofErr w:type="spellStart"/>
+      <w:r>
+        <w:rPr>
+          <w:rFonts w:ascii="Arial" w:hAnsi="Arial" w:cs="Arial"/>
           <w:sz w:val="20"/>
           <w:szCs w:val="20"/>
         </w:rPr>
@@ -3328,7 +3728,24 @@
           <w:sz w:val="20"/>
           <w:szCs w:val="20"/>
         </w:rPr>
-        <w:t xml:space="preserve">, Html, </w:t>
+        <w:t xml:space="preserve"> 7, </w:t>
+      </w:r>
+      <w:r>
+        <w:rPr>
+          <w:rFonts w:ascii="Arial" w:hAnsi="Arial" w:cs="Arial"/>
+          <w:b/>
+          <w:sz w:val="20"/>
+          <w:szCs w:val="20"/>
+        </w:rPr>
+        <w:t>JQuery</w:t>
+      </w:r>
+      <w:r>
+        <w:rPr>
+          <w:rFonts w:ascii="Arial" w:hAnsi="Arial" w:cs="Arial"/>
+          <w:sz w:val="20"/>
+          <w:szCs w:val="20"/>
+        </w:rPr>
+        <w:t xml:space="preserve">, </w:t>
       </w:r>
       <w:proofErr w:type="spellStart"/>
       <w:r>
@@ -3337,25 +3754,7 @@
           <w:sz w:val="20"/>
           <w:szCs w:val="20"/>
         </w:rPr>
-        <w:t>Css</w:t>
-      </w:r>
-      <w:proofErr w:type="spellEnd"/>
-      <w:r>
-        <w:rPr>
-          <w:rFonts w:ascii="Arial" w:hAnsi="Arial" w:cs="Arial"/>
-          <w:sz w:val="20"/>
-          <w:szCs w:val="20"/>
-        </w:rPr>
-        <w:t xml:space="preserve">, </w:t>
-      </w:r>
-      <w:proofErr w:type="spellStart"/>
-      <w:r>
-        <w:rPr>
-          <w:rFonts w:ascii="Arial" w:hAnsi="Arial" w:cs="Arial"/>
-          <w:sz w:val="20"/>
-          <w:szCs w:val="20"/>
-        </w:rPr>
-        <w:t>Javascript</w:t>
+        <w:t>Modernizr</w:t>
       </w:r>
       <w:proofErr w:type="spellEnd"/>
     </w:p>
@@ -4151,6 +4550,179 @@
     </w:p>
     <w:p>
       <w:pPr>
+        <w:pStyle w:val="Paragraphedeliste"/>
+        <w:numPr>
+          <w:ilvl w:val="1"/>
+          <w:numId w:val="8"/>
+        </w:numPr>
+        <w:spacing w:after="60" w:line="240" w:lineRule="auto"/>
+        <w:rPr>
+          <w:rFonts w:ascii="Arial" w:hAnsi="Arial" w:cs="Arial"/>
+          <w:sz w:val="20"/>
+          <w:szCs w:val="20"/>
+        </w:rPr>
+      </w:pPr>
+      <w:r>
+        <w:rPr>
+          <w:rFonts w:ascii="Arial" w:hAnsi="Arial" w:cs="Arial"/>
+          <w:sz w:val="20"/>
+          <w:szCs w:val="20"/>
+        </w:rPr>
+        <w:t>Langages</w:t>
+      </w:r>
+      <w:r>
+        <w:rPr>
+          <w:rFonts w:ascii="Arial" w:hAnsi="Arial" w:cs="Arial"/>
+          <w:sz w:val="20"/>
+          <w:szCs w:val="20"/>
+        </w:rPr>
+        <w:t xml:space="preserve"> : </w:t>
+      </w:r>
+      <w:proofErr w:type="spellStart"/>
+      <w:r>
+        <w:rPr>
+          <w:rFonts w:ascii="Arial" w:hAnsi="Arial" w:cs="Arial"/>
+          <w:sz w:val="20"/>
+          <w:szCs w:val="20"/>
+        </w:rPr>
+        <w:t>Php</w:t>
+      </w:r>
+      <w:proofErr w:type="spellEnd"/>
+      <w:r>
+        <w:rPr>
+          <w:rFonts w:ascii="Arial" w:hAnsi="Arial" w:cs="Arial"/>
+          <w:sz w:val="20"/>
+          <w:szCs w:val="20"/>
+        </w:rPr>
+        <w:t xml:space="preserve"> 5, </w:t>
+      </w:r>
+      <w:r>
+        <w:rPr>
+          <w:rFonts w:ascii="Arial" w:hAnsi="Arial" w:cs="Arial"/>
+          <w:b/>
+          <w:sz w:val="20"/>
+          <w:szCs w:val="20"/>
+        </w:rPr>
+        <w:t xml:space="preserve">Html 5, </w:t>
+      </w:r>
+      <w:proofErr w:type="spellStart"/>
+      <w:r>
+        <w:rPr>
+          <w:rFonts w:ascii="Arial" w:hAnsi="Arial" w:cs="Arial"/>
+          <w:b/>
+          <w:sz w:val="20"/>
+          <w:szCs w:val="20"/>
+        </w:rPr>
+        <w:t>Css</w:t>
+      </w:r>
+      <w:proofErr w:type="spellEnd"/>
+      <w:r>
+        <w:rPr>
+          <w:rFonts w:ascii="Arial" w:hAnsi="Arial" w:cs="Arial"/>
+          <w:b/>
+          <w:sz w:val="20"/>
+          <w:szCs w:val="20"/>
+        </w:rPr>
+        <w:t xml:space="preserve"> 3, </w:t>
+      </w:r>
+      <w:proofErr w:type="spellStart"/>
+      <w:r>
+        <w:rPr>
+          <w:rFonts w:ascii="Arial" w:hAnsi="Arial" w:cs="Arial"/>
+          <w:b/>
+          <w:sz w:val="20"/>
+          <w:szCs w:val="20"/>
+        </w:rPr>
+        <w:t>Javascript</w:t>
+      </w:r>
+      <w:proofErr w:type="spellEnd"/>
+      <w:r>
+        <w:rPr>
+          <w:rFonts w:ascii="Arial" w:hAnsi="Arial" w:cs="Arial"/>
+          <w:sz w:val="20"/>
+          <w:szCs w:val="20"/>
+        </w:rPr>
+        <w:t>.</w:t>
+      </w:r>
+    </w:p>
+    <w:p>
+      <w:pPr>
+        <w:pStyle w:val="Paragraphedeliste"/>
+        <w:numPr>
+          <w:ilvl w:val="1"/>
+          <w:numId w:val="8"/>
+        </w:numPr>
+        <w:spacing w:after="60" w:line="240" w:lineRule="auto"/>
+        <w:rPr>
+          <w:rFonts w:ascii="Arial" w:hAnsi="Arial" w:cs="Arial"/>
+          <w:sz w:val="20"/>
+          <w:szCs w:val="20"/>
+        </w:rPr>
+      </w:pPr>
+      <w:r>
+        <w:rPr>
+          <w:rFonts w:ascii="Arial" w:hAnsi="Arial" w:cs="Arial"/>
+          <w:sz w:val="20"/>
+          <w:szCs w:val="20"/>
+        </w:rPr>
+        <w:t xml:space="preserve">Framework : </w:t>
+      </w:r>
+      <w:proofErr w:type="spellStart"/>
+      <w:r>
+        <w:rPr>
+          <w:rFonts w:ascii="Arial" w:hAnsi="Arial" w:cs="Arial"/>
+          <w:sz w:val="20"/>
+          <w:szCs w:val="20"/>
+        </w:rPr>
+        <w:t>Drupal</w:t>
+      </w:r>
+      <w:proofErr w:type="spellEnd"/>
+      <w:r>
+        <w:rPr>
+          <w:rFonts w:ascii="Arial" w:hAnsi="Arial" w:cs="Arial"/>
+          <w:sz w:val="20"/>
+          <w:szCs w:val="20"/>
+        </w:rPr>
+        <w:t xml:space="preserve"> 7</w:t>
+      </w:r>
+      <w:r>
+        <w:rPr>
+          <w:rFonts w:ascii="Arial" w:hAnsi="Arial" w:cs="Arial"/>
+          <w:sz w:val="20"/>
+          <w:szCs w:val="20"/>
+        </w:rPr>
+        <w:t>,</w:t>
+      </w:r>
+      <w:r>
+        <w:rPr>
+          <w:rFonts w:ascii="Arial" w:hAnsi="Arial" w:cs="Arial"/>
+          <w:b/>
+          <w:sz w:val="20"/>
+          <w:szCs w:val="20"/>
+        </w:rPr>
+        <w:t xml:space="preserve"> JQuery</w:t>
+      </w:r>
+      <w:r>
+        <w:rPr>
+          <w:rFonts w:ascii="Arial" w:hAnsi="Arial" w:cs="Arial"/>
+          <w:sz w:val="20"/>
+          <w:szCs w:val="20"/>
+        </w:rPr>
+        <w:t xml:space="preserve">, </w:t>
+      </w:r>
+      <w:proofErr w:type="spellStart"/>
+      <w:r>
+        <w:rPr>
+          <w:rFonts w:ascii="Arial" w:hAnsi="Arial" w:cs="Arial"/>
+          <w:sz w:val="20"/>
+          <w:szCs w:val="20"/>
+        </w:rPr>
+        <w:t>Modernizr</w:t>
+      </w:r>
+      <w:proofErr w:type="spellEnd"/>
+    </w:p>
+    <w:p>
+      <w:pPr>
         <w:pStyle w:val="Puces"/>
         <w:numPr>
           <w:ilvl w:val="1"/>
@@ -4173,7 +4745,7 @@
           <w:sz w:val="20"/>
           <w:szCs w:val="20"/>
         </w:rPr>
-        <w:t>Langages : Php/Drupal, Html, Css, Javascript</w:t>
+        <w:t>Outils : Eclipse PDT, Notepad++, PhpMyAdmin</w:t>
       </w:r>
     </w:p>
     <w:p>
@@ -4200,33 +4772,7 @@
           <w:sz w:val="20"/>
           <w:szCs w:val="20"/>
         </w:rPr>
-        <w:t>Outils : Eclipse PDT, Notepad++, PhpMyAdmin</w:t>
-      </w:r>
-    </w:p>
-    <w:p>
-      <w:pPr>
-        <w:pStyle w:val="Puces"/>
-        <w:numPr>
-          <w:ilvl w:val="1"/>
-          <w:numId w:val="8"/>
-        </w:numPr>
-        <w:rPr>
-          <w:rFonts w:ascii="Arial" w:hAnsi="Arial" w:cs="Arial"/>
-          <w:b w:val="0"/>
-          <w:bCs w:val="0"/>
-          <w:sz w:val="20"/>
-          <w:szCs w:val="20"/>
-          <w:u w:val="single"/>
-        </w:rPr>
-      </w:pPr>
-      <w:r>
-        <w:rPr>
-          <w:rFonts w:ascii="Arial" w:hAnsi="Arial" w:cs="Arial"/>
-          <w:b w:val="0"/>
-          <w:bCs w:val="0"/>
-          <w:sz w:val="20"/>
-          <w:szCs w:val="20"/>
-        </w:rPr>
+        <w:lastRenderedPageBreak/>
         <w:t>Server : Linux, Apache, MySQL Server</w:t>
       </w:r>
     </w:p>
@@ -4261,7 +4807,6 @@
           <w:sz w:val="22"/>
           <w:szCs w:val="22"/>
         </w:rPr>
-        <w:lastRenderedPageBreak/>
         <w:t>Jan</w:t>
       </w:r>
       <w:r>
@@ -4642,7 +5187,48 @@
           <w:sz w:val="20"/>
           <w:szCs w:val="20"/>
         </w:rPr>
-        <w:t xml:space="preserve"> Html, CSS, Javascript, </w:t>
+        <w:t xml:space="preserve"> </w:t>
+      </w:r>
+      <w:r>
+        <w:rPr>
+          <w:rFonts w:ascii="Arial" w:hAnsi="Arial" w:cs="Arial"/>
+          <w:sz w:val="20"/>
+          <w:szCs w:val="20"/>
+        </w:rPr>
+        <w:t>HTML 5</w:t>
+      </w:r>
+      <w:r>
+        <w:rPr>
+          <w:rFonts w:ascii="Arial" w:hAnsi="Arial" w:cs="Arial"/>
+          <w:sz w:val="20"/>
+          <w:szCs w:val="20"/>
+        </w:rPr>
+        <w:t>, CSS</w:t>
+      </w:r>
+      <w:r>
+        <w:rPr>
+          <w:rFonts w:ascii="Arial" w:hAnsi="Arial" w:cs="Arial"/>
+          <w:sz w:val="20"/>
+          <w:szCs w:val="20"/>
+        </w:rPr>
+        <w:t xml:space="preserve"> 3</w:t>
+      </w:r>
+      <w:r>
+        <w:rPr>
+          <w:rFonts w:ascii="Arial" w:hAnsi="Arial" w:cs="Arial"/>
+          <w:sz w:val="20"/>
+          <w:szCs w:val="20"/>
+        </w:rPr>
+        <w:t>, Javascript</w:t>
+      </w:r>
+      <w:r>
+        <w:rPr>
+          <w:rFonts w:ascii="Arial" w:hAnsi="Arial" w:cs="Arial"/>
+          <w:b w:val="0"/>
+          <w:sz w:val="20"/>
+          <w:szCs w:val="20"/>
+        </w:rPr>
+        <w:t xml:space="preserve">, </w:t>
       </w:r>
     </w:p>
     <w:p>
@@ -4670,7 +5256,24 @@
           <w:sz w:val="20"/>
           <w:szCs w:val="20"/>
         </w:rPr>
-        <w:t>Outils : Visual Studio 2010, FlashBuilder 4.5</w:t>
+        <w:t xml:space="preserve">Outils : </w:t>
+      </w:r>
+      <w:r>
+        <w:rPr>
+          <w:rFonts w:ascii="Arial" w:hAnsi="Arial" w:cs="Arial"/>
+          <w:sz w:val="20"/>
+          <w:szCs w:val="20"/>
+        </w:rPr>
+        <w:t>Visual Studio 2010</w:t>
+      </w:r>
+      <w:r>
+        <w:rPr>
+          <w:rFonts w:ascii="Arial" w:hAnsi="Arial" w:cs="Arial"/>
+          <w:b w:val="0"/>
+          <w:sz w:val="20"/>
+          <w:szCs w:val="20"/>
+        </w:rPr>
+        <w:t>, FlashBuilder 4.5</w:t>
       </w:r>
     </w:p>
     <w:p>
@@ -4698,7 +5301,15 @@
           <w:sz w:val="20"/>
           <w:szCs w:val="20"/>
         </w:rPr>
-        <w:t>Server : IIS 6.0, SqlServer 2008</w:t>
+        <w:t xml:space="preserve">Server : IIS 6.0, </w:t>
+      </w:r>
+      <w:r>
+        <w:rPr>
+          <w:rFonts w:ascii="Arial" w:hAnsi="Arial" w:cs="Arial"/>
+          <w:sz w:val="20"/>
+          <w:szCs w:val="20"/>
+        </w:rPr>
+        <w:t>SqlServer 2008</w:t>
       </w:r>
     </w:p>
     <w:p>
@@ -5081,7 +5692,7 @@
             <v:path arrowok="t" fillok="f" o:connecttype="none"/>
             <o:lock v:ext="edit" shapetype="t"/>
           </v:shapetype>
-          <v:shape id="_x0000_s1037" type="#_x0000_t32" style="position:absolute;left:0;text-align:left;margin-left:1.9pt;margin-top:6.75pt;width:450.75pt;height:0;z-index:6" o:connectortype="straight"/>
+          <v:shape id="_x0000_s1037" type="#_x0000_t32" style="position:absolute;left:0;text-align:left;margin-left:1.9pt;margin-top:6.75pt;width:450.75pt;height:0;z-index:5" o:connectortype="straight"/>
         </w:pict>
       </w:r>
     </w:p>
@@ -5273,6 +5884,7 @@
           <w:sz w:val="20"/>
           <w:szCs w:val="20"/>
         </w:rPr>
+        <w:lastRenderedPageBreak/>
         <w:t>Mise au point d’une application pour notre étude : choix mathématiques et algorithmiques, conception, développement en C/C++, tests de fonctionnement et tests unitaires.</w:t>
       </w:r>
     </w:p>
@@ -5292,7 +5904,6 @@
           <w:sz w:val="20"/>
           <w:szCs w:val="20"/>
         </w:rPr>
-        <w:lastRenderedPageBreak/>
         <w:t>Utilisation d’</w:t>
       </w:r>
       <w:proofErr w:type="spellStart"/>
@@ -6066,6 +6677,119 @@
     </w:lvl>
   </w:abstractNum>
   <w:abstractNum w:abstractNumId="2">
+    <w:nsid w:val="02EC358A"/>
+    <w:multiLevelType w:val="hybridMultilevel"/>
+    <w:tmpl w:val="5766765E"/>
+    <w:lvl w:ilvl="0" w:tplc="BB10EBD2">
+      <w:start w:val="2012"/>
+      <w:numFmt w:val="bullet"/>
+      <w:lvlText w:val="-"/>
+      <w:lvlJc w:val="left"/>
+      <w:pPr>
+        <w:ind w:left="2910" w:hanging="360"/>
+      </w:pPr>
+      <w:rPr>
+        <w:rFonts w:ascii="Arial" w:eastAsia="Times New Roman" w:hAnsi="Arial" w:cs="Arial" w:hint="default"/>
+      </w:rPr>
+    </w:lvl>
+    <w:lvl w:ilvl="1" w:tplc="040C0003" w:tentative="1">
+      <w:start w:val="1"/>
+      <w:numFmt w:val="bullet"/>
+      <w:lvlText w:val="o"/>
+      <w:lvlJc w:val="left"/>
+      <w:pPr>
+        <w:ind w:left="3630" w:hanging="360"/>
+      </w:pPr>
+      <w:rPr>
+        <w:rFonts w:ascii="Courier New" w:hAnsi="Courier New" w:cs="Courier New" w:hint="default"/>
+      </w:rPr>
+    </w:lvl>
+    <w:lvl w:ilvl="2" w:tplc="040C0005" w:tentative="1">
+      <w:start w:val="1"/>
+      <w:numFmt w:val="bullet"/>
+      <w:lvlText w:val=""/>
+      <w:lvlJc w:val="left"/>
+      <w:pPr>
+        <w:ind w:left="4350" w:hanging="360"/>
+      </w:pPr>
+      <w:rPr>
+        <w:rFonts w:ascii="Wingdings" w:hAnsi="Wingdings" w:hint="default"/>
+      </w:rPr>
+    </w:lvl>
+    <w:lvl w:ilvl="3" w:tplc="040C0001" w:tentative="1">
+      <w:start w:val="1"/>
+      <w:numFmt w:val="bullet"/>
+      <w:lvlText w:val=""/>
+      <w:lvlJc w:val="left"/>
+      <w:pPr>
+        <w:ind w:left="5070" w:hanging="360"/>
+      </w:pPr>
+      <w:rPr>
+        <w:rFonts w:ascii="Symbol" w:hAnsi="Symbol" w:hint="default"/>
+      </w:rPr>
+    </w:lvl>
+    <w:lvl w:ilvl="4" w:tplc="040C0003" w:tentative="1">
+      <w:start w:val="1"/>
+      <w:numFmt w:val="bullet"/>
+      <w:lvlText w:val="o"/>
+      <w:lvlJc w:val="left"/>
+      <w:pPr>
+        <w:ind w:left="5790" w:hanging="360"/>
+      </w:pPr>
+      <w:rPr>
+        <w:rFonts w:ascii="Courier New" w:hAnsi="Courier New" w:cs="Courier New" w:hint="default"/>
+      </w:rPr>
+    </w:lvl>
+    <w:lvl w:ilvl="5" w:tplc="040C0005" w:tentative="1">
+      <w:start w:val="1"/>
+      <w:numFmt w:val="bullet"/>
+      <w:lvlText w:val=""/>
+      <w:lvlJc w:val="left"/>
+      <w:pPr>
+        <w:ind w:left="6510" w:hanging="360"/>
+      </w:pPr>
+      <w:rPr>
+        <w:rFonts w:ascii="Wingdings" w:hAnsi="Wingdings" w:hint="default"/>
+      </w:rPr>
+    </w:lvl>
+    <w:lvl w:ilvl="6" w:tplc="040C0001" w:tentative="1">
+      <w:start w:val="1"/>
+      <w:numFmt w:val="bullet"/>
+      <w:lvlText w:val=""/>
+      <w:lvlJc w:val="left"/>
+      <w:pPr>
+        <w:ind w:left="7230" w:hanging="360"/>
+      </w:pPr>
+      <w:rPr>
+        <w:rFonts w:ascii="Symbol" w:hAnsi="Symbol" w:hint="default"/>
+      </w:rPr>
+    </w:lvl>
+    <w:lvl w:ilvl="7" w:tplc="040C0003" w:tentative="1">
+      <w:start w:val="1"/>
+      <w:numFmt w:val="bullet"/>
+      <w:lvlText w:val="o"/>
+      <w:lvlJc w:val="left"/>
+      <w:pPr>
+        <w:ind w:left="7950" w:hanging="360"/>
+      </w:pPr>
+      <w:rPr>
+        <w:rFonts w:ascii="Courier New" w:hAnsi="Courier New" w:cs="Courier New" w:hint="default"/>
+      </w:rPr>
+    </w:lvl>
+    <w:lvl w:ilvl="8" w:tplc="040C0005" w:tentative="1">
+      <w:start w:val="1"/>
+      <w:numFmt w:val="bullet"/>
+      <w:lvlText w:val=""/>
+      <w:lvlJc w:val="left"/>
+      <w:pPr>
+        <w:ind w:left="8670" w:hanging="360"/>
+      </w:pPr>
+      <w:rPr>
+        <w:rFonts w:ascii="Wingdings" w:hAnsi="Wingdings" w:hint="default"/>
+      </w:rPr>
+    </w:lvl>
+  </w:abstractNum>
+  <w:abstractNum w:abstractNumId="3">
     <w:nsid w:val="04BB3076"/>
     <w:multiLevelType w:val="hybridMultilevel"/>
     <w:tmpl w:val="8054B0E0"/>
@@ -6181,7 +6905,7 @@
       </w:rPr>
     </w:lvl>
   </w:abstractNum>
-  <w:abstractNum w:abstractNumId="3">
+  <w:abstractNum w:abstractNumId="4">
     <w:nsid w:val="0670352F"/>
     <w:multiLevelType w:val="multilevel"/>
     <w:tmpl w:val="F774A04A"/>
@@ -6330,7 +7054,7 @@
       </w:rPr>
     </w:lvl>
   </w:abstractNum>
-  <w:abstractNum w:abstractNumId="4">
+  <w:abstractNum w:abstractNumId="5">
     <w:nsid w:val="13E32418"/>
     <w:multiLevelType w:val="hybridMultilevel"/>
     <w:tmpl w:val="608AE42A"/>
@@ -6446,7 +7170,7 @@
       </w:rPr>
     </w:lvl>
   </w:abstractNum>
-  <w:abstractNum w:abstractNumId="5">
+  <w:abstractNum w:abstractNumId="6">
     <w:nsid w:val="1A5154EF"/>
     <w:multiLevelType w:val="hybridMultilevel"/>
     <w:tmpl w:val="386CD2B8"/>
@@ -6559,7 +7283,7 @@
       </w:rPr>
     </w:lvl>
   </w:abstractNum>
-  <w:abstractNum w:abstractNumId="6">
+  <w:abstractNum w:abstractNumId="7">
     <w:nsid w:val="1F386BAC"/>
     <w:multiLevelType w:val="hybridMultilevel"/>
     <w:tmpl w:val="477A69D4"/>
@@ -6677,7 +7401,7 @@
       </w:pPr>
     </w:lvl>
   </w:abstractNum>
-  <w:abstractNum w:abstractNumId="7">
+  <w:abstractNum w:abstractNumId="8">
     <w:nsid w:val="20AB08BE"/>
     <w:multiLevelType w:val="hybridMultilevel"/>
     <w:tmpl w:val="85044B80"/>
@@ -6790,7 +7514,7 @@
       </w:rPr>
     </w:lvl>
   </w:abstractNum>
-  <w:abstractNum w:abstractNumId="8">
+  <w:abstractNum w:abstractNumId="9">
     <w:nsid w:val="238B438B"/>
     <w:multiLevelType w:val="hybridMultilevel"/>
     <w:tmpl w:val="1B0A990C"/>
@@ -6904,7 +7628,7 @@
       </w:rPr>
     </w:lvl>
   </w:abstractNum>
-  <w:abstractNum w:abstractNumId="9">
+  <w:abstractNum w:abstractNumId="10">
     <w:nsid w:val="3A2F4B5F"/>
     <w:multiLevelType w:val="multilevel"/>
     <w:tmpl w:val="920EAE9A"/>
@@ -7053,7 +7777,7 @@
       </w:rPr>
     </w:lvl>
   </w:abstractNum>
-  <w:abstractNum w:abstractNumId="10">
+  <w:abstractNum w:abstractNumId="11">
     <w:nsid w:val="425C00A7"/>
     <w:multiLevelType w:val="hybridMultilevel"/>
     <w:tmpl w:val="D616A306"/>
@@ -7194,7 +7918,7 @@
       </w:rPr>
     </w:lvl>
   </w:abstractNum>
-  <w:abstractNum w:abstractNumId="11">
+  <w:abstractNum w:abstractNumId="12">
     <w:nsid w:val="5B411A67"/>
     <w:multiLevelType w:val="hybridMultilevel"/>
     <w:tmpl w:val="22E63E90"/>
@@ -7335,7 +8059,7 @@
       </w:rPr>
     </w:lvl>
   </w:abstractNum>
-  <w:abstractNum w:abstractNumId="12">
+  <w:abstractNum w:abstractNumId="13">
     <w:nsid w:val="621641A2"/>
     <w:multiLevelType w:val="hybridMultilevel"/>
     <w:tmpl w:val="47807288"/>
@@ -7448,7 +8172,7 @@
       </w:rPr>
     </w:lvl>
   </w:abstractNum>
-  <w:abstractNum w:abstractNumId="13">
+  <w:abstractNum w:abstractNumId="14">
     <w:nsid w:val="64486C59"/>
     <w:multiLevelType w:val="singleLevel"/>
     <w:tmpl w:val="C65081B6"/>
@@ -7465,6 +8189,146 @@
       <w:rPr>
         <w:rFonts w:ascii="Wingdings" w:hAnsi="Wingdings" w:hint="default"/>
         <w:sz w:val="14"/>
+      </w:rPr>
+    </w:lvl>
+  </w:abstractNum>
+  <w:abstractNum w:abstractNumId="15">
+    <w:nsid w:val="7CD5535A"/>
+    <w:multiLevelType w:val="multilevel"/>
+    <w:tmpl w:val="B6E8542C"/>
+    <w:lvl w:ilvl="0">
+      <w:start w:val="1"/>
+      <w:numFmt w:val="bullet"/>
+      <w:lvlText w:val=""/>
+      <w:lvlJc w:val="left"/>
+      <w:pPr>
+        <w:tabs>
+          <w:tab w:val="num" w:pos="720"/>
+        </w:tabs>
+        <w:ind w:left="720" w:hanging="360"/>
+      </w:pPr>
+      <w:rPr>
+        <w:rFonts w:ascii="Symbol" w:hAnsi="Symbol" w:cs="Symbol" w:hint="default"/>
+      </w:rPr>
+    </w:lvl>
+    <w:lvl w:ilvl="1">
+      <w:start w:val="1"/>
+      <w:numFmt w:val="bullet"/>
+      <w:lvlText w:val="◦"/>
+      <w:lvlJc w:val="left"/>
+      <w:pPr>
+        <w:tabs>
+          <w:tab w:val="num" w:pos="1080"/>
+        </w:tabs>
+        <w:ind w:left="1080" w:hanging="360"/>
+      </w:pPr>
+      <w:rPr>
+        <w:rFonts w:ascii="OpenSymbol" w:hAnsi="OpenSymbol" w:cs="OpenSymbol" w:hint="default"/>
+      </w:rPr>
+    </w:lvl>
+    <w:lvl w:ilvl="2">
+      <w:start w:val="1"/>
+      <w:numFmt w:val="bullet"/>
+      <w:lvlText w:val="▪"/>
+      <w:lvlJc w:val="left"/>
+      <w:pPr>
+        <w:tabs>
+          <w:tab w:val="num" w:pos="1440"/>
+        </w:tabs>
+        <w:ind w:left="1440" w:hanging="360"/>
+      </w:pPr>
+      <w:rPr>
+        <w:rFonts w:ascii="OpenSymbol" w:hAnsi="OpenSymbol" w:cs="OpenSymbol" w:hint="default"/>
+      </w:rPr>
+    </w:lvl>
+    <w:lvl w:ilvl="3">
+      <w:start w:val="1"/>
+      <w:numFmt w:val="bullet"/>
+      <w:lvlText w:val=""/>
+      <w:lvlJc w:val="left"/>
+      <w:pPr>
+        <w:tabs>
+          <w:tab w:val="num" w:pos="1800"/>
+        </w:tabs>
+        <w:ind w:left="1800" w:hanging="360"/>
+      </w:pPr>
+      <w:rPr>
+        <w:rFonts w:ascii="Symbol" w:hAnsi="Symbol" w:cs="Symbol" w:hint="default"/>
+      </w:rPr>
+    </w:lvl>
+    <w:lvl w:ilvl="4">
+      <w:start w:val="1"/>
+      <w:numFmt w:val="bullet"/>
+      <w:lvlText w:val="◦"/>
+      <w:lvlJc w:val="left"/>
+      <w:pPr>
+        <w:tabs>
+          <w:tab w:val="num" w:pos="2160"/>
+        </w:tabs>
+        <w:ind w:left="2160" w:hanging="360"/>
+      </w:pPr>
+      <w:rPr>
+        <w:rFonts w:ascii="OpenSymbol" w:hAnsi="OpenSymbol" w:cs="OpenSymbol" w:hint="default"/>
+      </w:rPr>
+    </w:lvl>
+    <w:lvl w:ilvl="5">
+      <w:start w:val="1"/>
+      <w:numFmt w:val="bullet"/>
+      <w:lvlText w:val="▪"/>
+      <w:lvlJc w:val="left"/>
+      <w:pPr>
+        <w:tabs>
+          <w:tab w:val="num" w:pos="2520"/>
+        </w:tabs>
+        <w:ind w:left="2520" w:hanging="360"/>
+      </w:pPr>
+      <w:rPr>
+        <w:rFonts w:ascii="OpenSymbol" w:hAnsi="OpenSymbol" w:cs="OpenSymbol" w:hint="default"/>
+      </w:rPr>
+    </w:lvl>
+    <w:lvl w:ilvl="6">
+      <w:start w:val="1"/>
+      <w:numFmt w:val="bullet"/>
+      <w:lvlText w:val=""/>
+      <w:lvlJc w:val="left"/>
+      <w:pPr>
+        <w:tabs>
+          <w:tab w:val="num" w:pos="2880"/>
+        </w:tabs>
+        <w:ind w:left="2880" w:hanging="360"/>
+      </w:pPr>
+      <w:rPr>
+        <w:rFonts w:ascii="Symbol" w:hAnsi="Symbol" w:cs="Symbol" w:hint="default"/>
+      </w:rPr>
+    </w:lvl>
+    <w:lvl w:ilvl="7">
+      <w:start w:val="1"/>
+      <w:numFmt w:val="bullet"/>
+      <w:lvlText w:val="◦"/>
+      <w:lvlJc w:val="left"/>
+      <w:pPr>
+        <w:tabs>
+          <w:tab w:val="num" w:pos="3240"/>
+        </w:tabs>
+        <w:ind w:left="3240" w:hanging="360"/>
+      </w:pPr>
+      <w:rPr>
+        <w:rFonts w:ascii="OpenSymbol" w:hAnsi="OpenSymbol" w:cs="OpenSymbol" w:hint="default"/>
+      </w:rPr>
+    </w:lvl>
+    <w:lvl w:ilvl="8">
+      <w:start w:val="1"/>
+      <w:numFmt w:val="bullet"/>
+      <w:lvlText w:val="▪"/>
+      <w:lvlJc w:val="left"/>
+      <w:pPr>
+        <w:tabs>
+          <w:tab w:val="num" w:pos="3600"/>
+        </w:tabs>
+        <w:ind w:left="3600" w:hanging="360"/>
+      </w:pPr>
+      <w:rPr>
+        <w:rFonts w:ascii="OpenSymbol" w:hAnsi="OpenSymbol" w:cs="OpenSymbol" w:hint="default"/>
       </w:rPr>
     </w:lvl>
   </w:abstractNum>
@@ -7487,43 +8351,49 @@
     <w:abstractNumId w:val="0"/>
   </w:num>
   <w:num w:numId="7">
-    <w:abstractNumId w:val="12"/>
+    <w:abstractNumId w:val="13"/>
   </w:num>
   <w:num w:numId="8">
-    <w:abstractNumId w:val="8"/>
+    <w:abstractNumId w:val="9"/>
   </w:num>
   <w:num w:numId="9">
-    <w:abstractNumId w:val="4"/>
+    <w:abstractNumId w:val="5"/>
   </w:num>
   <w:num w:numId="10">
-    <w:abstractNumId w:val="2"/>
+    <w:abstractNumId w:val="3"/>
   </w:num>
   <w:num w:numId="11">
-    <w:abstractNumId w:val="6"/>
+    <w:abstractNumId w:val="7"/>
   </w:num>
   <w:num w:numId="12">
-    <w:abstractNumId w:val="11"/>
+    <w:abstractNumId w:val="12"/>
   </w:num>
   <w:num w:numId="13">
     <w:abstractNumId w:val="1"/>
   </w:num>
   <w:num w:numId="14">
+    <w:abstractNumId w:val="11"/>
+  </w:num>
+  <w:num w:numId="15">
+    <w:abstractNumId w:val="4"/>
+  </w:num>
+  <w:num w:numId="16">
     <w:abstractNumId w:val="10"/>
   </w:num>
-  <w:num w:numId="15">
-    <w:abstractNumId w:val="3"/>
-  </w:num>
-  <w:num w:numId="16">
-    <w:abstractNumId w:val="9"/>
-  </w:num>
   <w:num w:numId="17">
-    <w:abstractNumId w:val="13"/>
+    <w:abstractNumId w:val="14"/>
   </w:num>
   <w:num w:numId="18">
-    <w:abstractNumId w:val="5"/>
+    <w:abstractNumId w:val="6"/>
   </w:num>
   <w:num w:numId="19">
-    <w:abstractNumId w:val="7"/>
+    <w:abstractNumId w:val="8"/>
+  </w:num>
+  <w:num w:numId="20">
+    <w:abstractNumId w:val="2"/>
+  </w:num>
+  <w:num w:numId="21">
+    <w:abstractNumId w:val="15"/>
   </w:num>
 </w:numbering>
 </file>
@@ -8383,6 +9253,22 @@
       <w:szCs w:val="20"/>
     </w:rPr>
   </w:style>
+  <w:style w:type="paragraph" w:customStyle="1" w:styleId="CorpsCV">
+    <w:name w:val="CorpsCV"/>
+    <w:basedOn w:val="Normal"/>
+    <w:rsid w:val="006D42D6"/>
+    <w:pPr>
+      <w:widowControl w:val="0"/>
+      <w:suppressAutoHyphens/>
+      <w:spacing w:after="0" w:line="240" w:lineRule="auto"/>
+    </w:pPr>
+    <w:rPr>
+      <w:rFonts w:ascii="Arial" w:eastAsia="SimSun;宋体" w:hAnsi="Arial" w:cs="Arial"/>
+      <w:sz w:val="20"/>
+      <w:szCs w:val="24"/>
+      <w:lang w:eastAsia="zh-CN" w:bidi="hi-IN"/>
+    </w:rPr>
+  </w:style>
 </w:styles>
 </file>
 
@@ -8674,7 +9560,7 @@
 </file>
 
 <file path=customXml/itemProps1.xml><?xml version="1.0" encoding="utf-8"?>
-<ds:datastoreItem xmlns:ds="http://schemas.openxmlformats.org/officeDocument/2006/customXml" ds:itemID="{119D3994-326F-4DDA-8E65-C8D0F7191705}">
+<ds:datastoreItem xmlns:ds="http://schemas.openxmlformats.org/officeDocument/2006/customXml" ds:itemID="{B798FBCC-8D0C-4BA3-8991-394838197AA5}">
   <ds:schemaRefs>
     <ds:schemaRef ds:uri="http://schemas.openxmlformats.org/officeDocument/2006/bibliography"/>
   </ds:schemaRefs>

</xml_diff>